<commit_message>
add content to Technical task.docx
</commit_message>
<xml_diff>
--- a/Technical task.docx
+++ b/Technical task.docx
@@ -1,37 +1,19 @@
 
 <file path=word/document.xml><?xml version="1.0" encoding="utf-8"?>
-<w:document xmlns:wpc="http://schemas.microsoft.com/office/word/2010/wordprocessingCanvas" xmlns:cx="http://schemas.microsoft.com/office/drawing/2014/chartex" xmlns:mc="http://schemas.openxmlformats.org/markup-compatibility/2006" xmlns:o="urn:schemas-microsoft-com:office:office" xmlns:r="http://schemas.openxmlformats.org/officeDocument/2006/relationships" xmlns:m="http://schemas.openxmlformats.org/officeDocument/2006/math" xmlns:v="urn:schemas-microsoft-com:vml" xmlns:wp14="http://schemas.microsoft.com/office/word/2010/wordprocessingDrawing" xmlns:wp="http://schemas.openxmlformats.org/drawingml/2006/wordprocessingDrawing" xmlns:w10="urn:schemas-microsoft-com:office:word" xmlns:w="http://schemas.openxmlformats.org/wordprocessingml/2006/main" xmlns:w14="http://schemas.microsoft.com/office/word/2010/wordml" xmlns:w15="http://schemas.microsoft.com/office/word/2012/wordml" xmlns:w16se="http://schemas.microsoft.com/office/word/2015/wordml/symex" xmlns:wpg="http://schemas.microsoft.com/office/word/2010/wordprocessingGroup" xmlns:wpi="http://schemas.microsoft.com/office/word/2010/wordprocessingInk" xmlns:wne="http://schemas.microsoft.com/office/word/2006/wordml" xmlns:wps="http://schemas.microsoft.com/office/word/2010/wordprocessingShape" mc:Ignorable="w14 w15 w16se wp14">
+<w:document xmlns:wpc="http://schemas.microsoft.com/office/word/2010/wordprocessingCanvas" xmlns:cx="http://schemas.microsoft.com/office/drawing/2014/chartex" xmlns:cx1="http://schemas.microsoft.com/office/drawing/2015/9/8/chartex" xmlns:mc="http://schemas.openxmlformats.org/markup-compatibility/2006" xmlns:o="urn:schemas-microsoft-com:office:office" xmlns:r="http://schemas.openxmlformats.org/officeDocument/2006/relationships" xmlns:m="http://schemas.openxmlformats.org/officeDocument/2006/math" xmlns:v="urn:schemas-microsoft-com:vml" xmlns:wp14="http://schemas.microsoft.com/office/word/2010/wordprocessingDrawing" xmlns:wp="http://schemas.openxmlformats.org/drawingml/2006/wordprocessingDrawing" xmlns:w10="urn:schemas-microsoft-com:office:word" xmlns:w="http://schemas.openxmlformats.org/wordprocessingml/2006/main" xmlns:w14="http://schemas.microsoft.com/office/word/2010/wordml" xmlns:w15="http://schemas.microsoft.com/office/word/2012/wordml" xmlns:w16se="http://schemas.microsoft.com/office/word/2015/wordml/symex" xmlns:wpg="http://schemas.microsoft.com/office/word/2010/wordprocessingGroup" xmlns:wpi="http://schemas.microsoft.com/office/word/2010/wordprocessingInk" xmlns:wne="http://schemas.microsoft.com/office/word/2006/wordml" xmlns:wps="http://schemas.microsoft.com/office/word/2010/wordprocessingShape" mc:Ignorable="w14 w15 w16se wp14">
   <w:body>
     <w:p>
       <w:pPr>
         <w:jc w:val="center"/>
         <w:rPr>
           <w:rFonts w:ascii="Times New Roman" w:hAnsi="Times New Roman" w:cs="Times New Roman"/>
-          <w:sz w:val="28"/>
-          <w:szCs w:val="28"/>
-        </w:rPr>
-      </w:pPr>
-    </w:p>
-    <w:p>
-      <w:pPr>
-        <w:jc w:val="center"/>
-        <w:rPr>
-          <w:rFonts w:ascii="Times New Roman" w:hAnsi="Times New Roman" w:cs="Times New Roman"/>
-          <w:sz w:val="28"/>
-          <w:szCs w:val="28"/>
-        </w:rPr>
-      </w:pPr>
-    </w:p>
-    <w:p>
-      <w:pPr>
-        <w:jc w:val="center"/>
-        <w:rPr>
-          <w:rFonts w:ascii="Times New Roman" w:hAnsi="Times New Roman" w:cs="Times New Roman"/>
           <w:b/>
           <w:sz w:val="32"/>
           <w:szCs w:val="28"/>
         </w:rPr>
       </w:pPr>
+      <w:bookmarkStart w:id="0" w:name="_GoBack"/>
+      <w:bookmarkEnd w:id="0"/>
       <w:r>
         <w:rPr>
           <w:rFonts w:ascii="Times New Roman" w:hAnsi="Times New Roman" w:cs="Times New Roman"/>
@@ -55,8 +37,6 @@
           <w:szCs w:val="28"/>
         </w:rPr>
       </w:pPr>
-      <w:bookmarkStart w:id="0" w:name="_GoBack"/>
-      <w:bookmarkEnd w:id="0"/>
       <w:r>
         <w:rPr>
           <w:rFonts w:ascii="Times New Roman" w:hAnsi="Times New Roman" w:cs="Times New Roman"/>
@@ -120,23 +100,7 @@
           <w:sz w:val="28"/>
           <w:szCs w:val="28"/>
         </w:rPr>
-        <w:t xml:space="preserve">, </w:t>
-      </w:r>
-      <w:r>
-        <w:rPr>
-          <w:rFonts w:ascii="Times New Roman" w:hAnsi="Times New Roman" w:cs="Times New Roman"/>
-          <w:sz w:val="28"/>
-          <w:szCs w:val="28"/>
-        </w:rPr>
-        <w:t>в первую очередь</w:t>
-      </w:r>
-      <w:r>
-        <w:rPr>
-          <w:rFonts w:ascii="Times New Roman" w:hAnsi="Times New Roman" w:cs="Times New Roman"/>
-          <w:sz w:val="28"/>
-          <w:szCs w:val="28"/>
-        </w:rPr>
-        <w:t>,</w:t>
+        <w:t>, в первую очередь,</w:t>
       </w:r>
       <w:r>
         <w:rPr>
@@ -308,23 +272,7 @@
           <w:sz w:val="28"/>
           <w:szCs w:val="28"/>
         </w:rPr>
-        <w:t xml:space="preserve"> (Сделать самим или</w:t>
-      </w:r>
-      <w:r>
-        <w:rPr>
-          <w:rFonts w:ascii="Times New Roman" w:hAnsi="Times New Roman" w:cs="Times New Roman"/>
-          <w:sz w:val="28"/>
-          <w:szCs w:val="28"/>
-        </w:rPr>
-        <w:t>, как вариант,</w:t>
-      </w:r>
-      <w:r>
-        <w:rPr>
-          <w:rFonts w:ascii="Times New Roman" w:hAnsi="Times New Roman" w:cs="Times New Roman"/>
-          <w:sz w:val="28"/>
-          <w:szCs w:val="28"/>
-        </w:rPr>
-        <w:t xml:space="preserve"> найти в интернете).</w:t>
+        <w:t xml:space="preserve"> (Сделать самим).</w:t>
       </w:r>
     </w:p>
     <w:sectPr>
@@ -338,7 +286,7 @@
 </file>
 
 <file path=word/numbering.xml><?xml version="1.0" encoding="utf-8"?>
-<w:numbering xmlns:wpc="http://schemas.microsoft.com/office/word/2010/wordprocessingCanvas" xmlns:cx="http://schemas.microsoft.com/office/drawing/2014/chartex" xmlns:mc="http://schemas.openxmlformats.org/markup-compatibility/2006" xmlns:o="urn:schemas-microsoft-com:office:office" xmlns:r="http://schemas.openxmlformats.org/officeDocument/2006/relationships" xmlns:m="http://schemas.openxmlformats.org/officeDocument/2006/math" xmlns:v="urn:schemas-microsoft-com:vml" xmlns:wp14="http://schemas.microsoft.com/office/word/2010/wordprocessingDrawing" xmlns:wp="http://schemas.openxmlformats.org/drawingml/2006/wordprocessingDrawing" xmlns:w10="urn:schemas-microsoft-com:office:word" xmlns:w="http://schemas.openxmlformats.org/wordprocessingml/2006/main" xmlns:w14="http://schemas.microsoft.com/office/word/2010/wordml" xmlns:w15="http://schemas.microsoft.com/office/word/2012/wordml" xmlns:w16se="http://schemas.microsoft.com/office/word/2015/wordml/symex" xmlns:wpg="http://schemas.microsoft.com/office/word/2010/wordprocessingGroup" xmlns:wpi="http://schemas.microsoft.com/office/word/2010/wordprocessingInk" xmlns:wne="http://schemas.microsoft.com/office/word/2006/wordml" xmlns:wps="http://schemas.microsoft.com/office/word/2010/wordprocessingShape" mc:Ignorable="w14 w15 w16se wp14">
+<w:numbering xmlns:wpc="http://schemas.microsoft.com/office/word/2010/wordprocessingCanvas" xmlns:cx="http://schemas.microsoft.com/office/drawing/2014/chartex" xmlns:cx1="http://schemas.microsoft.com/office/drawing/2015/9/8/chartex" xmlns:mc="http://schemas.openxmlformats.org/markup-compatibility/2006" xmlns:o="urn:schemas-microsoft-com:office:office" xmlns:r="http://schemas.openxmlformats.org/officeDocument/2006/relationships" xmlns:m="http://schemas.openxmlformats.org/officeDocument/2006/math" xmlns:v="urn:schemas-microsoft-com:vml" xmlns:wp14="http://schemas.microsoft.com/office/word/2010/wordprocessingDrawing" xmlns:wp="http://schemas.openxmlformats.org/drawingml/2006/wordprocessingDrawing" xmlns:w10="urn:schemas-microsoft-com:office:word" xmlns:w="http://schemas.openxmlformats.org/wordprocessingml/2006/main" xmlns:w14="http://schemas.microsoft.com/office/word/2010/wordml" xmlns:w15="http://schemas.microsoft.com/office/word/2012/wordml" xmlns:w16se="http://schemas.microsoft.com/office/word/2015/wordml/symex" xmlns:wpg="http://schemas.microsoft.com/office/word/2010/wordprocessingGroup" xmlns:wpi="http://schemas.microsoft.com/office/word/2010/wordprocessingInk" xmlns:wne="http://schemas.microsoft.com/office/word/2006/wordml" xmlns:wps="http://schemas.microsoft.com/office/word/2010/wordprocessingShape" mc:Ignorable="w14 w15 w16se wp14">
   <w:abstractNum w:abstractNumId="0" w15:restartNumberingAfterBreak="0">
     <w:nsid w:val="3CC34DE8"/>
     <w:multiLevelType w:val="hybridMultilevel"/>

</xml_diff>

<commit_message>
add content to README.md
</commit_message>
<xml_diff>
--- a/Technical task.docx
+++ b/Technical task.docx
@@ -1,6 +1,6 @@
 
 <file path=word/document.xml><?xml version="1.0" encoding="utf-8"?>
-<w:document xmlns:wpc="http://schemas.microsoft.com/office/word/2010/wordprocessingCanvas" xmlns:cx="http://schemas.microsoft.com/office/drawing/2014/chartex" xmlns:cx1="http://schemas.microsoft.com/office/drawing/2015/9/8/chartex" xmlns:mc="http://schemas.openxmlformats.org/markup-compatibility/2006" xmlns:o="urn:schemas-microsoft-com:office:office" xmlns:r="http://schemas.openxmlformats.org/officeDocument/2006/relationships" xmlns:m="http://schemas.openxmlformats.org/officeDocument/2006/math" xmlns:v="urn:schemas-microsoft-com:vml" xmlns:wp14="http://schemas.microsoft.com/office/word/2010/wordprocessingDrawing" xmlns:wp="http://schemas.openxmlformats.org/drawingml/2006/wordprocessingDrawing" xmlns:w10="urn:schemas-microsoft-com:office:word" xmlns:w="http://schemas.openxmlformats.org/wordprocessingml/2006/main" xmlns:w14="http://schemas.microsoft.com/office/word/2010/wordml" xmlns:w15="http://schemas.microsoft.com/office/word/2012/wordml" xmlns:w16se="http://schemas.microsoft.com/office/word/2015/wordml/symex" xmlns:wpg="http://schemas.microsoft.com/office/word/2010/wordprocessingGroup" xmlns:wpi="http://schemas.microsoft.com/office/word/2010/wordprocessingInk" xmlns:wne="http://schemas.microsoft.com/office/word/2006/wordml" xmlns:wps="http://schemas.microsoft.com/office/word/2010/wordprocessingShape" mc:Ignorable="w14 w15 w16se wp14">
+<w:document xmlns:wpc="http://schemas.microsoft.com/office/word/2010/wordprocessingCanvas" xmlns:cx="http://schemas.microsoft.com/office/drawing/2014/chartex" xmlns:mc="http://schemas.openxmlformats.org/markup-compatibility/2006" xmlns:o="urn:schemas-microsoft-com:office:office" xmlns:r="http://schemas.openxmlformats.org/officeDocument/2006/relationships" xmlns:m="http://schemas.openxmlformats.org/officeDocument/2006/math" xmlns:v="urn:schemas-microsoft-com:vml" xmlns:wp14="http://schemas.microsoft.com/office/word/2010/wordprocessingDrawing" xmlns:wp="http://schemas.openxmlformats.org/drawingml/2006/wordprocessingDrawing" xmlns:w10="urn:schemas-microsoft-com:office:word" xmlns:w="http://schemas.openxmlformats.org/wordprocessingml/2006/main" xmlns:w14="http://schemas.microsoft.com/office/word/2010/wordml" xmlns:w15="http://schemas.microsoft.com/office/word/2012/wordml" xmlns:w16se="http://schemas.microsoft.com/office/word/2015/wordml/symex" xmlns:wpg="http://schemas.microsoft.com/office/word/2010/wordprocessingGroup" xmlns:wpi="http://schemas.microsoft.com/office/word/2010/wordprocessingInk" xmlns:wne="http://schemas.microsoft.com/office/word/2006/wordml" xmlns:wps="http://schemas.microsoft.com/office/word/2010/wordprocessingShape" mc:Ignorable="w14 w15 w16se wp14">
   <w:body>
     <w:p>
       <w:pPr>
@@ -12,8 +12,6 @@
           <w:szCs w:val="28"/>
         </w:rPr>
       </w:pPr>
-      <w:bookmarkStart w:id="0" w:name="_GoBack"/>
-      <w:bookmarkEnd w:id="0"/>
       <w:r>
         <w:rPr>
           <w:rFonts w:ascii="Times New Roman" w:hAnsi="Times New Roman" w:cs="Times New Roman"/>
@@ -180,7 +178,25 @@
           <w:sz w:val="28"/>
           <w:szCs w:val="28"/>
         </w:rPr>
-        <w:t>Программирование шахматных фигур (перемещение по шахматной доске с учётом возможных ходов).</w:t>
+        <w:t xml:space="preserve">Программирование шахматных </w:t>
+      </w:r>
+      <w:r>
+        <w:rPr>
+          <w:rFonts w:ascii="Times New Roman" w:hAnsi="Times New Roman" w:cs="Times New Roman"/>
+          <w:sz w:val="28"/>
+          <w:szCs w:val="28"/>
+        </w:rPr>
+        <w:t>правил игры</w:t>
+      </w:r>
+      <w:bookmarkStart w:id="0" w:name="_GoBack"/>
+      <w:bookmarkEnd w:id="0"/>
+      <w:r>
+        <w:rPr>
+          <w:rFonts w:ascii="Times New Roman" w:hAnsi="Times New Roman" w:cs="Times New Roman"/>
+          <w:sz w:val="28"/>
+          <w:szCs w:val="28"/>
+        </w:rPr>
+        <w:t>.</w:t>
       </w:r>
     </w:p>
     <w:p>
@@ -202,15 +218,32 @@
           <w:sz w:val="28"/>
           <w:szCs w:val="28"/>
         </w:rPr>
-        <w:t>В</w:t>
-      </w:r>
-      <w:r>
-        <w:rPr>
-          <w:rFonts w:ascii="Times New Roman" w:hAnsi="Times New Roman" w:cs="Times New Roman"/>
-          <w:sz w:val="28"/>
-          <w:szCs w:val="28"/>
-        </w:rPr>
-        <w:t>недрение в программу системы реагирования на голос (чтобы можно было делать ходы голосовыми командами).</w:t>
+        <w:t xml:space="preserve">Сервер и </w:t>
+      </w:r>
+      <w:r>
+        <w:rPr>
+          <w:rFonts w:ascii="Times New Roman" w:hAnsi="Times New Roman" w:cs="Times New Roman"/>
+          <w:sz w:val="28"/>
+          <w:szCs w:val="28"/>
+        </w:rPr>
+        <w:t>база</w:t>
+      </w:r>
+      <w:r>
+        <w:rPr>
+          <w:rFonts w:ascii="Times New Roman" w:hAnsi="Times New Roman" w:cs="Times New Roman"/>
+          <w:sz w:val="28"/>
+          <w:szCs w:val="28"/>
+        </w:rPr>
+        <w:t xml:space="preserve"> данных</w:t>
+      </w:r>
+      <w:r>
+        <w:rPr>
+          <w:rFonts w:ascii="Times New Roman" w:hAnsi="Times New Roman" w:cs="Times New Roman"/>
+          <w:sz w:val="28"/>
+          <w:szCs w:val="28"/>
+          <w:lang w:val="en-US"/>
+        </w:rPr>
+        <w:t>.</w:t>
       </w:r>
     </w:p>
     <w:p>
@@ -232,47 +265,7 @@
           <w:sz w:val="28"/>
           <w:szCs w:val="28"/>
         </w:rPr>
-        <w:t>[</w:t>
-      </w:r>
-      <w:r>
-        <w:rPr>
-          <w:rFonts w:ascii="Times New Roman" w:hAnsi="Times New Roman" w:cs="Times New Roman"/>
-          <w:sz w:val="28"/>
-          <w:szCs w:val="28"/>
-        </w:rPr>
-        <w:t>По возможности</w:t>
-      </w:r>
-      <w:r>
-        <w:rPr>
-          <w:rFonts w:ascii="Times New Roman" w:hAnsi="Times New Roman" w:cs="Times New Roman"/>
-          <w:sz w:val="28"/>
-          <w:szCs w:val="28"/>
-        </w:rPr>
-        <w:t>]</w:t>
-      </w:r>
-      <w:r>
-        <w:rPr>
-          <w:rFonts w:ascii="Times New Roman" w:hAnsi="Times New Roman" w:cs="Times New Roman"/>
-          <w:sz w:val="28"/>
-          <w:szCs w:val="28"/>
-        </w:rPr>
-        <w:t xml:space="preserve"> </w:t>
-      </w:r>
-      <w:r>
-        <w:rPr>
-          <w:rFonts w:ascii="Times New Roman" w:hAnsi="Times New Roman" w:cs="Times New Roman"/>
-          <w:sz w:val="28"/>
-          <w:szCs w:val="28"/>
-        </w:rPr>
-        <w:t>Добавление в игру шахматного движка</w:t>
-      </w:r>
-      <w:r>
-        <w:rPr>
-          <w:rFonts w:ascii="Times New Roman" w:hAnsi="Times New Roman" w:cs="Times New Roman"/>
-          <w:sz w:val="28"/>
-          <w:szCs w:val="28"/>
-        </w:rPr>
-        <w:t xml:space="preserve"> (Сделать самим).</w:t>
+        <w:t>Написание клиентских классов для игры.</w:t>
       </w:r>
     </w:p>
     <w:sectPr>
@@ -286,7 +279,7 @@
 </file>
 
 <file path=word/numbering.xml><?xml version="1.0" encoding="utf-8"?>
-<w:numbering xmlns:wpc="http://schemas.microsoft.com/office/word/2010/wordprocessingCanvas" xmlns:cx="http://schemas.microsoft.com/office/drawing/2014/chartex" xmlns:cx1="http://schemas.microsoft.com/office/drawing/2015/9/8/chartex" xmlns:mc="http://schemas.openxmlformats.org/markup-compatibility/2006" xmlns:o="urn:schemas-microsoft-com:office:office" xmlns:r="http://schemas.openxmlformats.org/officeDocument/2006/relationships" xmlns:m="http://schemas.openxmlformats.org/officeDocument/2006/math" xmlns:v="urn:schemas-microsoft-com:vml" xmlns:wp14="http://schemas.microsoft.com/office/word/2010/wordprocessingDrawing" xmlns:wp="http://schemas.openxmlformats.org/drawingml/2006/wordprocessingDrawing" xmlns:w10="urn:schemas-microsoft-com:office:word" xmlns:w="http://schemas.openxmlformats.org/wordprocessingml/2006/main" xmlns:w14="http://schemas.microsoft.com/office/word/2010/wordml" xmlns:w15="http://schemas.microsoft.com/office/word/2012/wordml" xmlns:w16se="http://schemas.microsoft.com/office/word/2015/wordml/symex" xmlns:wpg="http://schemas.microsoft.com/office/word/2010/wordprocessingGroup" xmlns:wpi="http://schemas.microsoft.com/office/word/2010/wordprocessingInk" xmlns:wne="http://schemas.microsoft.com/office/word/2006/wordml" xmlns:wps="http://schemas.microsoft.com/office/word/2010/wordprocessingShape" mc:Ignorable="w14 w15 w16se wp14">
+<w:numbering xmlns:wpc="http://schemas.microsoft.com/office/word/2010/wordprocessingCanvas" xmlns:cx="http://schemas.microsoft.com/office/drawing/2014/chartex" xmlns:mc="http://schemas.openxmlformats.org/markup-compatibility/2006" xmlns:o="urn:schemas-microsoft-com:office:office" xmlns:r="http://schemas.openxmlformats.org/officeDocument/2006/relationships" xmlns:m="http://schemas.openxmlformats.org/officeDocument/2006/math" xmlns:v="urn:schemas-microsoft-com:vml" xmlns:wp14="http://schemas.microsoft.com/office/word/2010/wordprocessingDrawing" xmlns:wp="http://schemas.openxmlformats.org/drawingml/2006/wordprocessingDrawing" xmlns:w10="urn:schemas-microsoft-com:office:word" xmlns:w="http://schemas.openxmlformats.org/wordprocessingml/2006/main" xmlns:w14="http://schemas.microsoft.com/office/word/2010/wordml" xmlns:w15="http://schemas.microsoft.com/office/word/2012/wordml" xmlns:w16se="http://schemas.microsoft.com/office/word/2015/wordml/symex" xmlns:wpg="http://schemas.microsoft.com/office/word/2010/wordprocessingGroup" xmlns:wpi="http://schemas.microsoft.com/office/word/2010/wordprocessingInk" xmlns:wne="http://schemas.microsoft.com/office/word/2006/wordml" xmlns:wps="http://schemas.microsoft.com/office/word/2010/wordprocessingShape" mc:Ignorable="w14 w15 w16se wp14">
   <w:abstractNum w:abstractNumId="0" w15:restartNumberingAfterBreak="0">
     <w:nsid w:val="3CC34DE8"/>
     <w:multiLevelType w:val="hybridMultilevel"/>

</xml_diff>